<commit_message>
*updated the World to use a templatedVector, so no more worrying about the size, John. *updated the JournalLikeThing with a screenshot from today, taken right before I committed/updated.
</commit_message>
<xml_diff>
--- a/Senior Project Files/BMPWIPJournalLikeThing.docx
+++ b/Senior Project Files/BMPWIPJournalLikeThing.docx
@@ -77,16 +77,113 @@
     </w:p>
     <w:p>
       <w:r>
-        <w:t>Matt: Not many problems. A lack of communication with a quarter of the team, some confusion and hesitation on what needs to be done next.</w:t>
-      </w:r>
+        <w:t xml:space="preserve">Matt: Not many problems. </w:t>
+      </w:r>
+      <w:proofErr w:type="gramStart"/>
+      <w:r>
+        <w:t>A lack of communication with a quarter of the team, some confusion and hesitation on what needs to be done next.</w:t>
+      </w:r>
+      <w:proofErr w:type="gramEnd"/>
     </w:p>
     <w:p/>
+    <w:p/>
+    <w:p/>
+    <w:p/>
+    <w:p>
+      <w:r>
+        <w:lastRenderedPageBreak/>
+        <w:t>Monday of Week 3:</w:t>
+      </w:r>
+    </w:p>
+    <w:p>
+      <w:r>
+        <w:rPr>
+          <w:noProof/>
+        </w:rPr>
+        <w:drawing>
+          <wp:inline distT="0" distB="0" distL="0" distR="0">
+            <wp:extent cx="5943600" cy="4660490"/>
+            <wp:effectExtent l="19050" t="0" r="0" b="0"/>
+            <wp:docPr id="2" name="Picture 1"/>
+            <wp:cNvGraphicFramePr>
+              <a:graphicFrameLocks xmlns:a="http://schemas.openxmlformats.org/drawingml/2006/main" noChangeAspect="1"/>
+            </wp:cNvGraphicFramePr>
+            <a:graphic xmlns:a="http://schemas.openxmlformats.org/drawingml/2006/main">
+              <a:graphicData uri="http://schemas.openxmlformats.org/drawingml/2006/picture">
+                <pic:pic xmlns:pic="http://schemas.openxmlformats.org/drawingml/2006/picture">
+                  <pic:nvPicPr>
+                    <pic:cNvPr id="0" name="Picture 1"/>
+                    <pic:cNvPicPr>
+                      <a:picLocks noChangeAspect="1" noChangeArrowheads="1"/>
+                    </pic:cNvPicPr>
+                  </pic:nvPicPr>
+                  <pic:blipFill>
+                    <a:blip r:embed="rId5" cstate="print"/>
+                    <a:srcRect/>
+                    <a:stretch>
+                      <a:fillRect/>
+                    </a:stretch>
+                  </pic:blipFill>
+                  <pic:spPr bwMode="auto">
+                    <a:xfrm>
+                      <a:off x="0" y="0"/>
+                      <a:ext cx="5943600" cy="4660490"/>
+                    </a:xfrm>
+                    <a:prstGeom prst="rect">
+                      <a:avLst/>
+                    </a:prstGeom>
+                    <a:noFill/>
+                    <a:ln w="9525">
+                      <a:noFill/>
+                      <a:miter lim="800000"/>
+                      <a:headEnd/>
+                      <a:tailEnd/>
+                    </a:ln>
+                  </pic:spPr>
+                </pic:pic>
+              </a:graphicData>
+            </a:graphic>
+          </wp:inline>
+        </w:drawing>
+      </w:r>
+    </w:p>
     <w:p>
       <w:pPr>
         <w:tabs>
           <w:tab w:val="left" w:pos="7710"/>
         </w:tabs>
       </w:pPr>
+      <w:r>
+        <w:t>Testing of True Text Font, a fireball can move, and the HUD is moved down and made smaller. Sprite can still move.</w:t>
+      </w:r>
+    </w:p>
+    <w:p>
+      <w:pPr>
+        <w:tabs>
+          <w:tab w:val="left" w:pos="7710"/>
+        </w:tabs>
+      </w:pPr>
+      <w:r>
+        <w:t>Comments from the Team:</w:t>
+      </w:r>
+    </w:p>
+    <w:p>
+      <w:pPr>
+        <w:tabs>
+          <w:tab w:val="left" w:pos="7710"/>
+        </w:tabs>
+      </w:pPr>
+      <w:r>
+        <w:t xml:space="preserve">Matt; </w:t>
+      </w:r>
+      <w:proofErr w:type="gramStart"/>
+      <w:r>
+        <w:t>Little</w:t>
+      </w:r>
+      <w:proofErr w:type="gramEnd"/>
+      <w:r>
+        <w:t xml:space="preserve"> lack of communication again, that seems to be our biggest issues, along with one person not SHOWING their work (we know he’s working, we just don’t have any proof yet.)</w:t>
+      </w:r>
       <w:r>
         <w:tab/>
       </w:r>

</xml_diff>

<commit_message>
*added Journal Like Entry Thing for thursday of week 4. *commented out the fail collision tile detection.
</commit_message>
<xml_diff>
--- a/Senior Project Files/BMPWIPJournalLikeThing.docx
+++ b/Senior Project Files/BMPWIPJournalLikeThing.docx
@@ -184,8 +184,170 @@
       <w:r>
         <w:t xml:space="preserve"> lack of communication again, that seems to be our biggest issues, along with one person not SHOWING their work (we know he’s working, we just don’t have any proof yet.)</w:t>
       </w:r>
-      <w:r>
-        <w:tab/>
+    </w:p>
+    <w:p>
+      <w:pPr>
+        <w:tabs>
+          <w:tab w:val="left" w:pos="7710"/>
+        </w:tabs>
+      </w:pPr>
+    </w:p>
+    <w:p>
+      <w:pPr>
+        <w:tabs>
+          <w:tab w:val="left" w:pos="7710"/>
+        </w:tabs>
+      </w:pPr>
+    </w:p>
+    <w:p>
+      <w:pPr>
+        <w:tabs>
+          <w:tab w:val="left" w:pos="7710"/>
+        </w:tabs>
+      </w:pPr>
+    </w:p>
+    <w:p>
+      <w:pPr>
+        <w:tabs>
+          <w:tab w:val="left" w:pos="7710"/>
+        </w:tabs>
+      </w:pPr>
+    </w:p>
+    <w:p>
+      <w:pPr>
+        <w:tabs>
+          <w:tab w:val="left" w:pos="7710"/>
+        </w:tabs>
+      </w:pPr>
+    </w:p>
+    <w:p>
+      <w:pPr>
+        <w:tabs>
+          <w:tab w:val="left" w:pos="7710"/>
+        </w:tabs>
+      </w:pPr>
+      <w:r>
+        <w:lastRenderedPageBreak/>
+        <w:t>Thursday of Week 4:</w:t>
+      </w:r>
+    </w:p>
+    <w:p>
+      <w:pPr>
+        <w:tabs>
+          <w:tab w:val="left" w:pos="7710"/>
+        </w:tabs>
+      </w:pPr>
+      <w:r>
+        <w:rPr>
+          <w:noProof/>
+        </w:rPr>
+        <w:drawing>
+          <wp:inline distT="0" distB="0" distL="0" distR="0">
+            <wp:extent cx="5943600" cy="4660490"/>
+            <wp:effectExtent l="19050" t="0" r="0" b="0"/>
+            <wp:docPr id="3" name="Picture 1"/>
+            <wp:cNvGraphicFramePr>
+              <a:graphicFrameLocks xmlns:a="http://schemas.openxmlformats.org/drawingml/2006/main" noChangeAspect="1"/>
+            </wp:cNvGraphicFramePr>
+            <a:graphic xmlns:a="http://schemas.openxmlformats.org/drawingml/2006/main">
+              <a:graphicData uri="http://schemas.openxmlformats.org/drawingml/2006/picture">
+                <pic:pic xmlns:pic="http://schemas.openxmlformats.org/drawingml/2006/picture">
+                  <pic:nvPicPr>
+                    <pic:cNvPr id="0" name="Picture 1"/>
+                    <pic:cNvPicPr>
+                      <a:picLocks noChangeAspect="1" noChangeArrowheads="1"/>
+                    </pic:cNvPicPr>
+                  </pic:nvPicPr>
+                  <pic:blipFill>
+                    <a:blip r:embed="rId6" cstate="print"/>
+                    <a:srcRect/>
+                    <a:stretch>
+                      <a:fillRect/>
+                    </a:stretch>
+                  </pic:blipFill>
+                  <pic:spPr bwMode="auto">
+                    <a:xfrm>
+                      <a:off x="0" y="0"/>
+                      <a:ext cx="5943600" cy="4660490"/>
+                    </a:xfrm>
+                    <a:prstGeom prst="rect">
+                      <a:avLst/>
+                    </a:prstGeom>
+                    <a:noFill/>
+                    <a:ln w="9525">
+                      <a:noFill/>
+                      <a:miter lim="800000"/>
+                      <a:headEnd/>
+                      <a:tailEnd/>
+                    </a:ln>
+                  </pic:spPr>
+                </pic:pic>
+              </a:graphicData>
+            </a:graphic>
+          </wp:inline>
+        </w:drawing>
+      </w:r>
+    </w:p>
+    <w:p>
+      <w:pPr>
+        <w:tabs>
+          <w:tab w:val="left" w:pos="7710"/>
+        </w:tabs>
+      </w:pPr>
+      <w:r>
+        <w:t xml:space="preserve">Lot of stuff done these last two weeks: sprites can move, health bar, stat screen by pressing the yellow HUD button, map system is loaded from a file, the tiles move around the screen, basic fireball, ring of fire, and Armageddon are in and can be switched using the 1-4 and 5-8 keys. And there’s a slash. Basic </w:t>
+      </w:r>
+      <w:proofErr w:type="spellStart"/>
+      <w:r>
+        <w:t>basic</w:t>
+      </w:r>
+      <w:proofErr w:type="spellEnd"/>
+      <w:r>
+        <w:t xml:space="preserve"> networking is in, as in now there’s a client and a server.</w:t>
+      </w:r>
+    </w:p>
+    <w:p>
+      <w:pPr>
+        <w:tabs>
+          <w:tab w:val="left" w:pos="7710"/>
+        </w:tabs>
+      </w:pPr>
+      <w:r>
+        <w:t>Comments from the team:</w:t>
+      </w:r>
+    </w:p>
+    <w:p>
+      <w:pPr>
+        <w:tabs>
+          <w:tab w:val="left" w:pos="7710"/>
+        </w:tabs>
+      </w:pPr>
+      <w:r>
+        <w:t xml:space="preserve">Matt: Holy cow, I did not realize we got so much stuff done. There was a major update that was skipped, namely in that the map system started working, but this was the main </w:t>
+      </w:r>
+      <w:proofErr w:type="spellStart"/>
+      <w:r>
+        <w:t>TileSet</w:t>
+      </w:r>
+      <w:proofErr w:type="spellEnd"/>
+      <w:r>
+        <w:t xml:space="preserve">. Also, Jared got the base engine done and so now all that’s left is integration, and a </w:t>
+      </w:r>
+      <w:proofErr w:type="spellStart"/>
+      <w:r>
+        <w:t>shitton</w:t>
+      </w:r>
+      <w:proofErr w:type="spellEnd"/>
+      <w:r>
+        <w:t xml:space="preserve"> more. Wow this game’s </w:t>
+      </w:r>
+      <w:proofErr w:type="spellStart"/>
+      <w:r>
+        <w:t>gonna</w:t>
+      </w:r>
+      <w:proofErr w:type="spellEnd"/>
+      <w:r>
+        <w:t xml:space="preserve"> be awesome.</w:t>
       </w:r>
     </w:p>
     <w:sectPr>

</xml_diff>

<commit_message>
*added NPC to the world. It's at the same place the dummy was; the dummy was moved up. *you SHOULD be able to get something to be said if you press space while colliding with the NPC...that doesn't happen yet. *collision with the NPC doesn't seem to be working properly either. For unknown reasons.
</commit_message>
<xml_diff>
--- a/Senior Project Files/BMPWIPJournalLikeThing.docx
+++ b/Senior Project Files/BMPWIPJournalLikeThing.docx
@@ -348,6 +348,149 @@
       <w:proofErr w:type="spellEnd"/>
       <w:r>
         <w:t xml:space="preserve"> be awesome.</w:t>
+      </w:r>
+    </w:p>
+    <w:p>
+      <w:pPr>
+        <w:tabs>
+          <w:tab w:val="left" w:pos="7710"/>
+        </w:tabs>
+      </w:pPr>
+    </w:p>
+    <w:p>
+      <w:pPr>
+        <w:tabs>
+          <w:tab w:val="left" w:pos="7710"/>
+        </w:tabs>
+      </w:pPr>
+    </w:p>
+    <w:p>
+      <w:pPr>
+        <w:tabs>
+          <w:tab w:val="left" w:pos="7710"/>
+        </w:tabs>
+      </w:pPr>
+    </w:p>
+    <w:p>
+      <w:pPr>
+        <w:tabs>
+          <w:tab w:val="left" w:pos="7710"/>
+        </w:tabs>
+      </w:pPr>
+      <w:r>
+        <w:lastRenderedPageBreak/>
+        <w:t>Beginning of 5</w:t>
+      </w:r>
+      <w:r>
+        <w:rPr>
+          <w:vertAlign w:val="superscript"/>
+        </w:rPr>
+        <w:t>th</w:t>
+      </w:r>
+      <w:r>
+        <w:t xml:space="preserve"> Week:</w:t>
+      </w:r>
+    </w:p>
+    <w:p>
+      <w:pPr>
+        <w:tabs>
+          <w:tab w:val="left" w:pos="7710"/>
+        </w:tabs>
+      </w:pPr>
+      <w:r>
+        <w:rPr>
+          <w:noProof/>
+        </w:rPr>
+        <w:drawing>
+          <wp:inline distT="0" distB="0" distL="0" distR="0">
+            <wp:extent cx="5943600" cy="4660490"/>
+            <wp:effectExtent l="19050" t="0" r="0" b="0"/>
+            <wp:docPr id="4" name="Picture 1"/>
+            <wp:cNvGraphicFramePr>
+              <a:graphicFrameLocks xmlns:a="http://schemas.openxmlformats.org/drawingml/2006/main" noChangeAspect="1"/>
+            </wp:cNvGraphicFramePr>
+            <a:graphic xmlns:a="http://schemas.openxmlformats.org/drawingml/2006/main">
+              <a:graphicData uri="http://schemas.openxmlformats.org/drawingml/2006/picture">
+                <pic:pic xmlns:pic="http://schemas.openxmlformats.org/drawingml/2006/picture">
+                  <pic:nvPicPr>
+                    <pic:cNvPr id="0" name="Picture 1"/>
+                    <pic:cNvPicPr>
+                      <a:picLocks noChangeAspect="1" noChangeArrowheads="1"/>
+                    </pic:cNvPicPr>
+                  </pic:nvPicPr>
+                  <pic:blipFill>
+                    <a:blip r:embed="rId7" cstate="print"/>
+                    <a:srcRect/>
+                    <a:stretch>
+                      <a:fillRect/>
+                    </a:stretch>
+                  </pic:blipFill>
+                  <pic:spPr bwMode="auto">
+                    <a:xfrm>
+                      <a:off x="0" y="0"/>
+                      <a:ext cx="5943600" cy="4660490"/>
+                    </a:xfrm>
+                    <a:prstGeom prst="rect">
+                      <a:avLst/>
+                    </a:prstGeom>
+                    <a:noFill/>
+                    <a:ln w="9525">
+                      <a:noFill/>
+                      <a:miter lim="800000"/>
+                      <a:headEnd/>
+                      <a:tailEnd/>
+                    </a:ln>
+                  </pic:spPr>
+                </pic:pic>
+              </a:graphicData>
+            </a:graphic>
+          </wp:inline>
+        </w:drawing>
+      </w:r>
+    </w:p>
+    <w:p>
+      <w:pPr>
+        <w:tabs>
+          <w:tab w:val="left" w:pos="7710"/>
+        </w:tabs>
+      </w:pPr>
+      <w:proofErr w:type="gramStart"/>
+      <w:r>
+        <w:t xml:space="preserve">Moveable world, Tile collision, Entity Collision, a semi Map Editor, </w:t>
+      </w:r>
+      <w:r>
+        <w:t>and more networking involvement.</w:t>
+      </w:r>
+      <w:proofErr w:type="gramEnd"/>
+    </w:p>
+    <w:p>
+      <w:pPr>
+        <w:tabs>
+          <w:tab w:val="left" w:pos="7710"/>
+        </w:tabs>
+      </w:pPr>
+      <w:proofErr w:type="gramStart"/>
+      <w:r>
+        <w:t xml:space="preserve">Quotes from the </w:t>
+      </w:r>
+      <w:proofErr w:type="spellStart"/>
+      <w:r>
+        <w:t>Playe</w:t>
+      </w:r>
+      <w:proofErr w:type="spellEnd"/>
+      <w:r>
+        <w:t>…developers.</w:t>
+      </w:r>
+      <w:proofErr w:type="gramEnd"/>
+    </w:p>
+    <w:p>
+      <w:pPr>
+        <w:tabs>
+          <w:tab w:val="left" w:pos="7710"/>
+        </w:tabs>
+      </w:pPr>
+      <w:r>
+        <w:t>Matt: One person down due to sickness for the last couple of weeks, but we’re moving along. We’re slightly behind schedule right now so we need to pick up the pace.</w:t>
       </w:r>
     </w:p>
     <w:sectPr>

</xml_diff>

<commit_message>
*ADDED DYNAMIC MONSTERS. *insert evil laugh at computer misfortune*
</commit_message>
<xml_diff>
--- a/Senior Project Files/BMPWIPJournalLikeThing.docx
+++ b/Senior Project Files/BMPWIPJournalLikeThing.docx
@@ -491,6 +491,170 @@
       </w:pPr>
       <w:r>
         <w:t>Matt: One person down due to sickness for the last couple of weeks, but we’re moving along. We’re slightly behind schedule right now so we need to pick up the pace.</w:t>
+      </w:r>
+    </w:p>
+    <w:p>
+      <w:pPr>
+        <w:tabs>
+          <w:tab w:val="left" w:pos="7710"/>
+        </w:tabs>
+      </w:pPr>
+    </w:p>
+    <w:p>
+      <w:pPr>
+        <w:tabs>
+          <w:tab w:val="left" w:pos="7710"/>
+        </w:tabs>
+      </w:pPr>
+    </w:p>
+    <w:p>
+      <w:pPr>
+        <w:tabs>
+          <w:tab w:val="left" w:pos="7710"/>
+        </w:tabs>
+      </w:pPr>
+    </w:p>
+    <w:p>
+      <w:pPr>
+        <w:tabs>
+          <w:tab w:val="left" w:pos="7710"/>
+        </w:tabs>
+      </w:pPr>
+    </w:p>
+    <w:p>
+      <w:pPr>
+        <w:tabs>
+          <w:tab w:val="left" w:pos="7710"/>
+        </w:tabs>
+      </w:pPr>
+    </w:p>
+    <w:p>
+      <w:pPr>
+        <w:tabs>
+          <w:tab w:val="left" w:pos="7710"/>
+        </w:tabs>
+      </w:pPr>
+    </w:p>
+    <w:p>
+      <w:pPr>
+        <w:tabs>
+          <w:tab w:val="left" w:pos="7710"/>
+        </w:tabs>
+      </w:pPr>
+      <w:r>
+        <w:lastRenderedPageBreak/>
+        <w:t>Thursday of Week 6</w:t>
+      </w:r>
+    </w:p>
+    <w:p>
+      <w:pPr>
+        <w:tabs>
+          <w:tab w:val="left" w:pos="7710"/>
+        </w:tabs>
+      </w:pPr>
+      <w:r>
+        <w:rPr>
+          <w:noProof/>
+        </w:rPr>
+        <w:drawing>
+          <wp:inline distT="0" distB="0" distL="0" distR="0">
+            <wp:extent cx="5943600" cy="4660490"/>
+            <wp:effectExtent l="19050" t="0" r="0" b="0"/>
+            <wp:docPr id="5" name="Picture 1"/>
+            <wp:cNvGraphicFramePr>
+              <a:graphicFrameLocks xmlns:a="http://schemas.openxmlformats.org/drawingml/2006/main" noChangeAspect="1"/>
+            </wp:cNvGraphicFramePr>
+            <a:graphic xmlns:a="http://schemas.openxmlformats.org/drawingml/2006/main">
+              <a:graphicData uri="http://schemas.openxmlformats.org/drawingml/2006/picture">
+                <pic:pic xmlns:pic="http://schemas.openxmlformats.org/drawingml/2006/picture">
+                  <pic:nvPicPr>
+                    <pic:cNvPr id="0" name="Picture 1"/>
+                    <pic:cNvPicPr>
+                      <a:picLocks noChangeAspect="1" noChangeArrowheads="1"/>
+                    </pic:cNvPicPr>
+                  </pic:nvPicPr>
+                  <pic:blipFill>
+                    <a:blip r:embed="rId8" cstate="print"/>
+                    <a:srcRect/>
+                    <a:stretch>
+                      <a:fillRect/>
+                    </a:stretch>
+                  </pic:blipFill>
+                  <pic:spPr bwMode="auto">
+                    <a:xfrm>
+                      <a:off x="0" y="0"/>
+                      <a:ext cx="5943600" cy="4660490"/>
+                    </a:xfrm>
+                    <a:prstGeom prst="rect">
+                      <a:avLst/>
+                    </a:prstGeom>
+                    <a:noFill/>
+                    <a:ln w="9525">
+                      <a:noFill/>
+                      <a:miter lim="800000"/>
+                      <a:headEnd/>
+                      <a:tailEnd/>
+                    </a:ln>
+                  </pic:spPr>
+                </pic:pic>
+              </a:graphicData>
+            </a:graphic>
+          </wp:inline>
+        </w:drawing>
+      </w:r>
+    </w:p>
+    <w:p>
+      <w:pPr>
+        <w:tabs>
+          <w:tab w:val="left" w:pos="7710"/>
+        </w:tabs>
+      </w:pPr>
+      <w:r>
+        <w:t xml:space="preserve">Changed to Real-Time, added </w:t>
+      </w:r>
+      <w:proofErr w:type="gramStart"/>
+      <w:r>
+        <w:t>a slime</w:t>
+      </w:r>
+      <w:proofErr w:type="gramEnd"/>
+      <w:r>
+        <w:t xml:space="preserve"> in there, added NPC’s and dialogue, and added a WORKING PORTAL. </w:t>
+      </w:r>
+      <w:proofErr w:type="spellStart"/>
+      <w:r>
+        <w:t>Whoo</w:t>
+      </w:r>
+      <w:proofErr w:type="spellEnd"/>
+      <w:r>
+        <w:t>!</w:t>
+      </w:r>
+    </w:p>
+    <w:p>
+      <w:pPr>
+        <w:tabs>
+          <w:tab w:val="left" w:pos="7710"/>
+        </w:tabs>
+      </w:pPr>
+      <w:r>
+        <w:t xml:space="preserve">Comments from </w:t>
+      </w:r>
+      <w:proofErr w:type="spellStart"/>
+      <w:r>
+        <w:t>Dev’s</w:t>
+      </w:r>
+      <w:proofErr w:type="spellEnd"/>
+      <w:r>
+        <w:t>:</w:t>
+      </w:r>
+    </w:p>
+    <w:p>
+      <w:pPr>
+        <w:tabs>
+          <w:tab w:val="left" w:pos="7710"/>
+        </w:tabs>
+      </w:pPr>
+      <w:r>
+        <w:t>Matt: Not a whole lot seen from Jared, but wow we got stuff done over the last few weeks. It’s hard to believe that we did all this stuff IN SIX WEEKS.</w:t>
       </w:r>
     </w:p>
     <w:sectPr>

</xml_diff>

<commit_message>
*added NPC's being read from files. *changed pitch around a bit *added this week's Journal.
</commit_message>
<xml_diff>
--- a/Senior Project Files/BMPWIPJournalLikeThing.docx
+++ b/Senior Project Files/BMPWIPJournalLikeThing.docx
@@ -655,6 +655,180 @@
       </w:pPr>
       <w:r>
         <w:t>Matt: Not a whole lot seen from Jared, but wow we got stuff done over the last few weeks. It’s hard to believe that we did all this stuff IN SIX WEEKS.</w:t>
+      </w:r>
+    </w:p>
+    <w:p>
+      <w:r>
+        <w:br w:type="page"/>
+      </w:r>
+    </w:p>
+    <w:p>
+      <w:pPr>
+        <w:tabs>
+          <w:tab w:val="left" w:pos="7710"/>
+        </w:tabs>
+      </w:pPr>
+      <w:r>
+        <w:lastRenderedPageBreak/>
+        <w:t>Thursday of Week 7:</w:t>
+      </w:r>
+    </w:p>
+    <w:p>
+      <w:pPr>
+        <w:tabs>
+          <w:tab w:val="left" w:pos="7710"/>
+        </w:tabs>
+      </w:pPr>
+      <w:r>
+        <w:rPr>
+          <w:noProof/>
+        </w:rPr>
+        <w:drawing>
+          <wp:inline distT="0" distB="0" distL="0" distR="0">
+            <wp:extent cx="5943600" cy="4660490"/>
+            <wp:effectExtent l="19050" t="0" r="0" b="0"/>
+            <wp:docPr id="7" name="Picture 4"/>
+            <wp:cNvGraphicFramePr>
+              <a:graphicFrameLocks xmlns:a="http://schemas.openxmlformats.org/drawingml/2006/main" noChangeAspect="1"/>
+            </wp:cNvGraphicFramePr>
+            <a:graphic xmlns:a="http://schemas.openxmlformats.org/drawingml/2006/main">
+              <a:graphicData uri="http://schemas.openxmlformats.org/drawingml/2006/picture">
+                <pic:pic xmlns:pic="http://schemas.openxmlformats.org/drawingml/2006/picture">
+                  <pic:nvPicPr>
+                    <pic:cNvPr id="0" name="Picture 4"/>
+                    <pic:cNvPicPr>
+                      <a:picLocks noChangeAspect="1" noChangeArrowheads="1"/>
+                    </pic:cNvPicPr>
+                  </pic:nvPicPr>
+                  <pic:blipFill>
+                    <a:blip r:embed="rId9" cstate="print"/>
+                    <a:srcRect/>
+                    <a:stretch>
+                      <a:fillRect/>
+                    </a:stretch>
+                  </pic:blipFill>
+                  <pic:spPr bwMode="auto">
+                    <a:xfrm>
+                      <a:off x="0" y="0"/>
+                      <a:ext cx="5943600" cy="4660490"/>
+                    </a:xfrm>
+                    <a:prstGeom prst="rect">
+                      <a:avLst/>
+                    </a:prstGeom>
+                    <a:noFill/>
+                    <a:ln w="9525">
+                      <a:noFill/>
+                      <a:miter lim="800000"/>
+                      <a:headEnd/>
+                      <a:tailEnd/>
+                    </a:ln>
+                  </pic:spPr>
+                </pic:pic>
+              </a:graphicData>
+            </a:graphic>
+          </wp:inline>
+        </w:drawing>
+      </w:r>
+    </w:p>
+    <w:p>
+      <w:pPr>
+        <w:tabs>
+          <w:tab w:val="left" w:pos="7710"/>
+        </w:tabs>
+      </w:pPr>
+      <w:r>
+        <w:rPr>
+          <w:noProof/>
+        </w:rPr>
+        <w:lastRenderedPageBreak/>
+        <w:drawing>
+          <wp:inline distT="0" distB="0" distL="0" distR="0">
+            <wp:extent cx="5943600" cy="4660490"/>
+            <wp:effectExtent l="19050" t="0" r="0" b="0"/>
+            <wp:docPr id="8" name="Picture 7"/>
+            <wp:cNvGraphicFramePr>
+              <a:graphicFrameLocks xmlns:a="http://schemas.openxmlformats.org/drawingml/2006/main" noChangeAspect="1"/>
+            </wp:cNvGraphicFramePr>
+            <a:graphic xmlns:a="http://schemas.openxmlformats.org/drawingml/2006/main">
+              <a:graphicData uri="http://schemas.openxmlformats.org/drawingml/2006/picture">
+                <pic:pic xmlns:pic="http://schemas.openxmlformats.org/drawingml/2006/picture">
+                  <pic:nvPicPr>
+                    <pic:cNvPr id="0" name="Picture 7"/>
+                    <pic:cNvPicPr>
+                      <a:picLocks noChangeAspect="1" noChangeArrowheads="1"/>
+                    </pic:cNvPicPr>
+                  </pic:nvPicPr>
+                  <pic:blipFill>
+                    <a:blip r:embed="rId10" cstate="print"/>
+                    <a:srcRect/>
+                    <a:stretch>
+                      <a:fillRect/>
+                    </a:stretch>
+                  </pic:blipFill>
+                  <pic:spPr bwMode="auto">
+                    <a:xfrm>
+                      <a:off x="0" y="0"/>
+                      <a:ext cx="5943600" cy="4660490"/>
+                    </a:xfrm>
+                    <a:prstGeom prst="rect">
+                      <a:avLst/>
+                    </a:prstGeom>
+                    <a:noFill/>
+                    <a:ln w="9525">
+                      <a:noFill/>
+                      <a:miter lim="800000"/>
+                      <a:headEnd/>
+                      <a:tailEnd/>
+                    </a:ln>
+                  </pic:spPr>
+                </pic:pic>
+              </a:graphicData>
+            </a:graphic>
+          </wp:inline>
+        </w:drawing>
+      </w:r>
+    </w:p>
+    <w:p>
+      <w:pPr>
+        <w:tabs>
+          <w:tab w:val="left" w:pos="7710"/>
+        </w:tabs>
+      </w:pPr>
+      <w:r>
+        <w:t>Stuff done this week:</w:t>
+      </w:r>
+    </w:p>
+    <w:p>
+      <w:pPr>
+        <w:tabs>
+          <w:tab w:val="left" w:pos="7710"/>
+        </w:tabs>
+      </w:pPr>
+      <w:r>
+        <w:t xml:space="preserve">Dungeon added, NPC’s read from files added, blunt and divine magic added, added in experience system, added secondary blunt and slash skills, </w:t>
+      </w:r>
+      <w:r>
+        <w:t>stat progression added.</w:t>
+      </w:r>
+    </w:p>
+    <w:p>
+      <w:pPr>
+        <w:tabs>
+          <w:tab w:val="left" w:pos="7710"/>
+        </w:tabs>
+      </w:pPr>
+      <w:r>
+        <w:t>Comments from Team Members -1;</w:t>
+      </w:r>
+    </w:p>
+    <w:p>
+      <w:pPr>
+        <w:tabs>
+          <w:tab w:val="left" w:pos="7710"/>
+        </w:tabs>
+      </w:pPr>
+      <w:r>
+        <w:t>Matt: We lost Jared this week. I was working on the TDD and GDD so I didn’t get as much done as I’d needed/wanted to.</w:t>
       </w:r>
     </w:p>
     <w:sectPr>

</xml_diff>

<commit_message>
*allowed the escape key to be used as the quit button. *started work on the baseEngine states. *started work on the title screen (feel free to change) *updated the Journal Like Thing.
</commit_message>
<xml_diff>
--- a/Senior Project Files/BMPWIPJournalLikeThing.docx
+++ b/Senior Project Files/BMPWIPJournalLikeThing.docx
@@ -829,6 +829,148 @@
       </w:pPr>
       <w:r>
         <w:t>Matt: We lost Jared this week. I was working on the TDD and GDD so I didn’t get as much done as I’d needed/wanted to.</w:t>
+      </w:r>
+    </w:p>
+    <w:p>
+      <w:r>
+        <w:br w:type="page"/>
+      </w:r>
+    </w:p>
+    <w:p>
+      <w:pPr>
+        <w:tabs>
+          <w:tab w:val="left" w:pos="7710"/>
+        </w:tabs>
+      </w:pPr>
+      <w:r>
+        <w:lastRenderedPageBreak/>
+        <w:t>Beginning of Week…9 I think:</w:t>
+      </w:r>
+    </w:p>
+    <w:p>
+      <w:pPr>
+        <w:tabs>
+          <w:tab w:val="left" w:pos="7710"/>
+        </w:tabs>
+      </w:pPr>
+      <w:r>
+        <w:rPr>
+          <w:noProof/>
+        </w:rPr>
+        <w:drawing>
+          <wp:inline distT="0" distB="0" distL="0" distR="0">
+            <wp:extent cx="5943600" cy="4660490"/>
+            <wp:effectExtent l="19050" t="0" r="0" b="0"/>
+            <wp:docPr id="6" name="Picture 1"/>
+            <wp:cNvGraphicFramePr>
+              <a:graphicFrameLocks xmlns:a="http://schemas.openxmlformats.org/drawingml/2006/main" noChangeAspect="1"/>
+            </wp:cNvGraphicFramePr>
+            <a:graphic xmlns:a="http://schemas.openxmlformats.org/drawingml/2006/main">
+              <a:graphicData uri="http://schemas.openxmlformats.org/drawingml/2006/picture">
+                <pic:pic xmlns:pic="http://schemas.openxmlformats.org/drawingml/2006/picture">
+                  <pic:nvPicPr>
+                    <pic:cNvPr id="0" name="Picture 1"/>
+                    <pic:cNvPicPr>
+                      <a:picLocks noChangeAspect="1" noChangeArrowheads="1"/>
+                    </pic:cNvPicPr>
+                  </pic:nvPicPr>
+                  <pic:blipFill>
+                    <a:blip r:embed="rId11" cstate="print"/>
+                    <a:srcRect/>
+                    <a:stretch>
+                      <a:fillRect/>
+                    </a:stretch>
+                  </pic:blipFill>
+                  <pic:spPr bwMode="auto">
+                    <a:xfrm>
+                      <a:off x="0" y="0"/>
+                      <a:ext cx="5943600" cy="4660490"/>
+                    </a:xfrm>
+                    <a:prstGeom prst="rect">
+                      <a:avLst/>
+                    </a:prstGeom>
+                    <a:noFill/>
+                    <a:ln w="9525">
+                      <a:noFill/>
+                      <a:miter lim="800000"/>
+                      <a:headEnd/>
+                      <a:tailEnd/>
+                    </a:ln>
+                  </pic:spPr>
+                </pic:pic>
+              </a:graphicData>
+            </a:graphic>
+          </wp:inline>
+        </w:drawing>
+      </w:r>
+    </w:p>
+    <w:p>
+      <w:pPr>
+        <w:tabs>
+          <w:tab w:val="left" w:pos="7710"/>
+        </w:tabs>
+      </w:pPr>
+      <w:r>
+        <w:t>Things we’ve accomplished as of late: Changed up the status up screen, as is obvious. Now it shows the entire inventory as well. Those blank spots are places where the player may not have the chips yet. The stat up icon is new as well, and when you level up it rotates around getting your attention. Chips and armor are saved as well as what order in the gauntlet they are. More worlds as well, such as a Castle now, complete with Knights. Trees are obstacles as well, hopefully making the medieval world less boring.</w:t>
+      </w:r>
+    </w:p>
+    <w:p>
+      <w:pPr>
+        <w:tabs>
+          <w:tab w:val="left" w:pos="7710"/>
+        </w:tabs>
+      </w:pPr>
+    </w:p>
+    <w:p>
+      <w:pPr>
+        <w:tabs>
+          <w:tab w:val="left" w:pos="7710"/>
+        </w:tabs>
+      </w:pPr>
+      <w:r>
+        <w:t>Comments from the Team:</w:t>
+      </w:r>
+    </w:p>
+    <w:p>
+      <w:pPr>
+        <w:tabs>
+          <w:tab w:val="left" w:pos="7710"/>
+        </w:tabs>
+      </w:pPr>
+      <w:r>
+        <w:t xml:space="preserve">Matt: We got Joe last week. </w:t>
+      </w:r>
+      <w:proofErr w:type="gramStart"/>
+      <w:r>
+        <w:t>Or  was</w:t>
+      </w:r>
+      <w:proofErr w:type="gramEnd"/>
+      <w:r>
+        <w:t xml:space="preserve"> last week </w:t>
+      </w:r>
+      <w:proofErr w:type="spellStart"/>
+      <w:r>
+        <w:t>week</w:t>
+      </w:r>
+      <w:proofErr w:type="spellEnd"/>
+      <w:r>
+        <w:t xml:space="preserve"> 8? Is this week </w:t>
+      </w:r>
+      <w:proofErr w:type="spellStart"/>
+      <w:r>
+        <w:t>week</w:t>
+      </w:r>
+      <w:proofErr w:type="spellEnd"/>
+      <w:r>
+        <w:t xml:space="preserve"> 10? I can never figure this out… Anyway after Jared left stuff went down, we got a new teammate, took a week off due to break where we all had a variety of reasons to ignore the project, and…I took up the handle of networking now that we’re actually taking the CLASS and now some stuff about how it works. This is </w:t>
+      </w:r>
+      <w:proofErr w:type="spellStart"/>
+      <w:r>
+        <w:t>gonna</w:t>
+      </w:r>
+      <w:proofErr w:type="spellEnd"/>
+      <w:r>
+        <w:t xml:space="preserve"> be both a pain and a headache, isn’t it?</w:t>
       </w:r>
     </w:p>
     <w:sectPr>

</xml_diff>

<commit_message>
* changed order of how things are saved/loaded (mainly chips & armor) - armor now saves whether or not its equipped - moved the isEquip spot to better suit the load process * updated journal thing to specify wk 10 (not wk 8)
NOTE: STRONGLY SUGGEST STARTING A NEW GAME
</commit_message>
<xml_diff>
--- a/Senior Project Files/BMPWIPJournalLikeThing.docx
+++ b/Senior Project Files/BMPWIPJournalLikeThing.docx
@@ -844,7 +844,13 @@
       </w:pPr>
       <w:r>
         <w:lastRenderedPageBreak/>
-        <w:t>Beginning of Week…9 I think:</w:t>
+        <w:t>Beginning of Week</w:t>
+      </w:r>
+      <w:r>
+        <w:t xml:space="preserve"> 10</w:t>
+      </w:r>
+      <w:r>
+        <w:t>:</w:t>
       </w:r>
     </w:p>
     <w:p>
@@ -938,31 +944,7 @@
         </w:tabs>
       </w:pPr>
       <w:r>
-        <w:t xml:space="preserve">Matt: We got Joe last week. </w:t>
-      </w:r>
-      <w:proofErr w:type="gramStart"/>
-      <w:r>
-        <w:t>Or  was</w:t>
-      </w:r>
-      <w:proofErr w:type="gramEnd"/>
-      <w:r>
-        <w:t xml:space="preserve"> last week </w:t>
-      </w:r>
-      <w:proofErr w:type="spellStart"/>
-      <w:r>
-        <w:t>week</w:t>
-      </w:r>
-      <w:proofErr w:type="spellEnd"/>
-      <w:r>
-        <w:t xml:space="preserve"> 8? Is this week </w:t>
-      </w:r>
-      <w:proofErr w:type="spellStart"/>
-      <w:r>
-        <w:t>week</w:t>
-      </w:r>
-      <w:proofErr w:type="spellEnd"/>
-      <w:r>
-        <w:t xml:space="preserve"> 10? I can never figure this out… Anyway after Jared left stuff went down, we got a new teammate, took a week off due to break where we all had a variety of reasons to ignore the project, and…I took up the handle of networking now that we’re actually taking the CLASS and now some stuff about how it works. This is </w:t>
+        <w:t xml:space="preserve">Matt: We got Joe last week. Anyway after Jared left stuff went down, we got a new teammate, took a week off due to break where we all had a variety of reasons to ignore the project, and…I took up the handle of networking now that we’re actually taking the CLASS and now some stuff about how it works. This is </w:t>
       </w:r>
       <w:proofErr w:type="spellStart"/>
       <w:r>

</xml_diff>